<commit_message>
Update Deutsch honecker inhaltsangabe.docx
</commit_message>
<xml_diff>
--- a/Deutsch/Deutsch honecker inhaltsangabe.docx
+++ b/Deutsch/Deutsch honecker inhaltsangabe.docx
@@ -22,7 +22,7 @@
     </w:p>
     <w:p>
       <w:pPr>
-        <w:pStyle w:val="ListParagraph"/>
+        <w:pStyle w:val="Listenabsatz"/>
         <w:numPr>
           <w:ilvl w:val="0"/>
           <w:numId w:val="1"/>
@@ -45,7 +45,7 @@
     </w:p>
     <w:p>
       <w:pPr>
-        <w:pStyle w:val="ListParagraph"/>
+        <w:pStyle w:val="Listenabsatz"/>
         <w:numPr>
           <w:ilvl w:val="0"/>
           <w:numId w:val="1"/>
@@ -68,7 +68,7 @@
     </w:p>
     <w:p>
       <w:pPr>
-        <w:pStyle w:val="ListParagraph"/>
+        <w:pStyle w:val="Listenabsatz"/>
         <w:numPr>
           <w:ilvl w:val="0"/>
           <w:numId w:val="1"/>
@@ -91,7 +91,7 @@
     </w:p>
     <w:p>
       <w:pPr>
-        <w:pStyle w:val="ListParagraph"/>
+        <w:pStyle w:val="Listenabsatz"/>
         <w:numPr>
           <w:ilvl w:val="0"/>
           <w:numId w:val="1"/>
@@ -138,7 +138,7 @@
     </w:p>
     <w:p>
       <w:pPr>
-        <w:pStyle w:val="ListParagraph"/>
+        <w:pStyle w:val="Listenabsatz"/>
         <w:numPr>
           <w:ilvl w:val="0"/>
           <w:numId w:val="1"/>
@@ -169,7 +169,7 @@
     </w:p>
     <w:p>
       <w:pPr>
-        <w:pStyle w:val="ListParagraph"/>
+        <w:pStyle w:val="Listenabsatz"/>
         <w:numPr>
           <w:ilvl w:val="0"/>
           <w:numId w:val="1"/>
@@ -232,23 +232,135 @@
           <w:sz w:val="32"/>
           <w:szCs w:val="32"/>
         </w:rPr>
-        <w:t xml:space="preserve">Am anfang Leitet </w:t>
-      </w:r>
-      <w:r>
-        <w:rPr>
-          <w:rFonts w:cstheme="minorHAnsi"/>
-          <w:sz w:val="32"/>
-          <w:szCs w:val="32"/>
-        </w:rPr>
-        <w:t xml:space="preserve">Herr Honecker die rede ein indem er </w:t>
-      </w:r>
-      <w:r>
-        <w:rPr>
-          <w:rFonts w:cstheme="minorHAnsi"/>
-          <w:sz w:val="32"/>
-          <w:szCs w:val="32"/>
-        </w:rPr>
-        <w:t>über die vergangenheit der DDR reded und Verschönert.</w:t>
+        <w:t xml:space="preserve">Am </w:t>
+      </w:r>
+      <w:r>
+        <w:rPr>
+          <w:rFonts w:cstheme="minorHAnsi"/>
+          <w:sz w:val="32"/>
+          <w:szCs w:val="32"/>
+        </w:rPr>
+        <w:t>Anfang</w:t>
+      </w:r>
+      <w:r>
+        <w:rPr>
+          <w:rFonts w:cstheme="minorHAnsi"/>
+          <w:sz w:val="32"/>
+          <w:szCs w:val="32"/>
+        </w:rPr>
+        <w:t xml:space="preserve"> </w:t>
+      </w:r>
+      <w:r>
+        <w:rPr>
+          <w:rFonts w:cstheme="minorHAnsi"/>
+          <w:sz w:val="32"/>
+          <w:szCs w:val="32"/>
+        </w:rPr>
+        <w:t>l</w:t>
+      </w:r>
+      <w:r>
+        <w:rPr>
+          <w:rFonts w:cstheme="minorHAnsi"/>
+          <w:sz w:val="32"/>
+          <w:szCs w:val="32"/>
+        </w:rPr>
+        <w:t xml:space="preserve">eitet </w:t>
+      </w:r>
+      <w:r>
+        <w:rPr>
+          <w:rFonts w:cstheme="minorHAnsi"/>
+          <w:sz w:val="32"/>
+          <w:szCs w:val="32"/>
+        </w:rPr>
+        <w:t xml:space="preserve">Herr Honecker die </w:t>
+      </w:r>
+      <w:r>
+        <w:rPr>
+          <w:rFonts w:cstheme="minorHAnsi"/>
+          <w:sz w:val="32"/>
+          <w:szCs w:val="32"/>
+        </w:rPr>
+        <w:t>R</w:t>
+      </w:r>
+      <w:r>
+        <w:rPr>
+          <w:rFonts w:cstheme="minorHAnsi"/>
+          <w:sz w:val="32"/>
+          <w:szCs w:val="32"/>
+        </w:rPr>
+        <w:t>ede ein</w:t>
+      </w:r>
+      <w:r>
+        <w:rPr>
+          <w:rFonts w:cstheme="minorHAnsi"/>
+          <w:sz w:val="32"/>
+          <w:szCs w:val="32"/>
+        </w:rPr>
+        <w:t>,</w:t>
+      </w:r>
+      <w:r>
+        <w:rPr>
+          <w:rFonts w:cstheme="minorHAnsi"/>
+          <w:sz w:val="32"/>
+          <w:szCs w:val="32"/>
+        </w:rPr>
+        <w:t xml:space="preserve"> indem er </w:t>
+      </w:r>
+      <w:r>
+        <w:rPr>
+          <w:rFonts w:cstheme="minorHAnsi"/>
+          <w:sz w:val="32"/>
+          <w:szCs w:val="32"/>
+        </w:rPr>
+        <w:t xml:space="preserve">über die </w:t>
+      </w:r>
+      <w:r>
+        <w:rPr>
+          <w:rFonts w:cstheme="minorHAnsi"/>
+          <w:sz w:val="32"/>
+          <w:szCs w:val="32"/>
+        </w:rPr>
+        <w:t>Vergangenheit</w:t>
+      </w:r>
+      <w:r>
+        <w:rPr>
+          <w:rFonts w:cstheme="minorHAnsi"/>
+          <w:sz w:val="32"/>
+          <w:szCs w:val="32"/>
+        </w:rPr>
+        <w:t xml:space="preserve"> der DDR rede</w:t>
+      </w:r>
+      <w:r>
+        <w:rPr>
+          <w:rFonts w:cstheme="minorHAnsi"/>
+          <w:sz w:val="32"/>
+          <w:szCs w:val="32"/>
+        </w:rPr>
+        <w:t>t</w:t>
+      </w:r>
+      <w:r>
+        <w:rPr>
+          <w:rFonts w:cstheme="minorHAnsi"/>
+          <w:sz w:val="32"/>
+          <w:szCs w:val="32"/>
+        </w:rPr>
+        <w:t xml:space="preserve"> und </w:t>
+      </w:r>
+      <w:r>
+        <w:rPr>
+          <w:rFonts w:cstheme="minorHAnsi"/>
+          <w:sz w:val="32"/>
+          <w:szCs w:val="32"/>
+        </w:rPr>
+        <w:t>v</w:t>
+      </w:r>
+      <w:r>
+        <w:rPr>
+          <w:rFonts w:cstheme="minorHAnsi"/>
+          <w:sz w:val="32"/>
+          <w:szCs w:val="32"/>
+        </w:rPr>
+        <w:t>erschönert.</w:t>
       </w:r>
     </w:p>
     <w:p>
@@ -265,23 +377,103 @@
           <w:sz w:val="32"/>
           <w:szCs w:val="32"/>
         </w:rPr>
-        <w:t xml:space="preserve">Als nächstes geht er auf die verschiedenen </w:t>
-      </w:r>
-      <w:r>
-        <w:rPr>
-          <w:rFonts w:cstheme="minorHAnsi"/>
-          <w:sz w:val="32"/>
-          <w:szCs w:val="32"/>
-        </w:rPr>
-        <w:t xml:space="preserve">Errungenschaften der DDR ein </w:t>
-      </w:r>
-      <w:r>
-        <w:rPr>
-          <w:rFonts w:cstheme="minorHAnsi"/>
-          <w:sz w:val="32"/>
-          <w:szCs w:val="32"/>
-        </w:rPr>
-        <w:t>und geht besonders auf die industriealen und sportlichen Errungenschaften ein</w:t>
+        <w:t xml:space="preserve">Als nächstes </w:t>
+      </w:r>
+      <w:r>
+        <w:rPr>
+          <w:rFonts w:cstheme="minorHAnsi"/>
+          <w:sz w:val="32"/>
+          <w:szCs w:val="32"/>
+        </w:rPr>
+        <w:t>spricht</w:t>
+      </w:r>
+      <w:r>
+        <w:rPr>
+          <w:rFonts w:cstheme="minorHAnsi"/>
+          <w:sz w:val="32"/>
+          <w:szCs w:val="32"/>
+        </w:rPr>
+        <w:t xml:space="preserve"> er die</w:t>
+      </w:r>
+      <w:r>
+        <w:rPr>
+          <w:rFonts w:cstheme="minorHAnsi"/>
+          <w:sz w:val="32"/>
+          <w:szCs w:val="32"/>
+        </w:rPr>
+        <w:t xml:space="preserve"> v</w:t>
+      </w:r>
+      <w:r>
+        <w:rPr>
+          <w:rFonts w:cstheme="minorHAnsi"/>
+          <w:sz w:val="32"/>
+          <w:szCs w:val="32"/>
+        </w:rPr>
+        <w:t xml:space="preserve">erschiedenen </w:t>
+      </w:r>
+      <w:r>
+        <w:rPr>
+          <w:rFonts w:cstheme="minorHAnsi"/>
+          <w:sz w:val="32"/>
+          <w:szCs w:val="32"/>
+        </w:rPr>
+        <w:t>Er</w:t>
+      </w:r>
+      <w:r>
+        <w:rPr>
+          <w:rFonts w:cstheme="minorHAnsi"/>
+          <w:sz w:val="32"/>
+          <w:szCs w:val="32"/>
+        </w:rPr>
+        <w:t>folge</w:t>
+      </w:r>
+      <w:r>
+        <w:rPr>
+          <w:rFonts w:cstheme="minorHAnsi"/>
+          <w:sz w:val="32"/>
+          <w:szCs w:val="32"/>
+        </w:rPr>
+        <w:t xml:space="preserve"> der DDR </w:t>
+      </w:r>
+      <w:r>
+        <w:rPr>
+          <w:rFonts w:cstheme="minorHAnsi"/>
+          <w:sz w:val="32"/>
+          <w:szCs w:val="32"/>
+        </w:rPr>
+        <w:t>an</w:t>
+      </w:r>
+      <w:r>
+        <w:rPr>
+          <w:rFonts w:cstheme="minorHAnsi"/>
+          <w:sz w:val="32"/>
+          <w:szCs w:val="32"/>
+        </w:rPr>
+        <w:t xml:space="preserve"> </w:t>
+      </w:r>
+      <w:r>
+        <w:rPr>
+          <w:rFonts w:cstheme="minorHAnsi"/>
+          <w:sz w:val="32"/>
+          <w:szCs w:val="32"/>
+        </w:rPr>
+        <w:t xml:space="preserve">und geht besonders auf die </w:t>
+      </w:r>
+      <w:r>
+        <w:rPr>
+          <w:rFonts w:cstheme="minorHAnsi"/>
+          <w:sz w:val="32"/>
+          <w:szCs w:val="32"/>
+        </w:rPr>
+        <w:t>industriellen</w:t>
+      </w:r>
+      <w:r>
+        <w:rPr>
+          <w:rFonts w:cstheme="minorHAnsi"/>
+          <w:sz w:val="32"/>
+          <w:szCs w:val="32"/>
+        </w:rPr>
+        <w:t xml:space="preserve"> und sportlichen Errungenschaften ein</w:t>
       </w:r>
       <w:r>
         <w:rPr>
@@ -306,7 +498,7 @@
           <w:sz w:val="32"/>
           <w:szCs w:val="32"/>
         </w:rPr>
-        <w:t xml:space="preserve">Hier nach spricht </w:t>
+        <w:t xml:space="preserve">Hiernach spricht </w:t>
       </w:r>
       <w:r>
         <w:rPr>
@@ -346,7 +538,15 @@
           <w:sz w:val="32"/>
           <w:szCs w:val="32"/>
         </w:rPr>
-        <w:t>Kommunistische</w:t>
+        <w:t>k</w:t>
+      </w:r>
+      <w:r>
+        <w:rPr>
+          <w:rFonts w:cstheme="minorHAnsi"/>
+          <w:sz w:val="32"/>
+          <w:szCs w:val="32"/>
+        </w:rPr>
+        <w:t>ommunistische</w:t>
       </w:r>
       <w:r>
         <w:rPr>
@@ -362,7 +562,23 @@
           <w:sz w:val="32"/>
           <w:szCs w:val="32"/>
         </w:rPr>
-        <w:t>dankt auch der Sojetunion.</w:t>
+        <w:t xml:space="preserve">dankt auch der </w:t>
+      </w:r>
+      <w:r>
+        <w:rPr>
+          <w:rFonts w:cstheme="minorHAnsi"/>
+          <w:sz w:val="32"/>
+          <w:szCs w:val="32"/>
+        </w:rPr>
+        <w:t>Sowjetunion</w:t>
+      </w:r>
+      <w:r>
+        <w:rPr>
+          <w:rFonts w:cstheme="minorHAnsi"/>
+          <w:sz w:val="32"/>
+          <w:szCs w:val="32"/>
+        </w:rPr>
+        <w:t>.</w:t>
       </w:r>
     </w:p>
     <w:p>
@@ -379,15 +595,95 @@
           <w:sz w:val="32"/>
           <w:szCs w:val="32"/>
         </w:rPr>
-        <w:t xml:space="preserve">Erich Honecker redet auch von den Politischen </w:t>
-      </w:r>
-      <w:r>
-        <w:rPr>
-          <w:rFonts w:cstheme="minorHAnsi"/>
-          <w:sz w:val="32"/>
-          <w:szCs w:val="32"/>
-        </w:rPr>
-        <w:t>Erfolgen und Reformenen die, die DDR in den letzten 40 jahren erreicht haben.</w:t>
+        <w:t>Eri</w:t>
+      </w:r>
+      <w:r>
+        <w:rPr>
+          <w:rFonts w:cstheme="minorHAnsi"/>
+          <w:sz w:val="32"/>
+          <w:szCs w:val="32"/>
+        </w:rPr>
+        <w:t>ch</w:t>
+      </w:r>
+      <w:r>
+        <w:rPr>
+          <w:rFonts w:cstheme="minorHAnsi"/>
+          <w:sz w:val="32"/>
+          <w:szCs w:val="32"/>
+        </w:rPr>
+        <w:t xml:space="preserve"> Honecker redet auch von den </w:t>
+      </w:r>
+      <w:r>
+        <w:rPr>
+          <w:rFonts w:cstheme="minorHAnsi"/>
+          <w:sz w:val="32"/>
+          <w:szCs w:val="32"/>
+        </w:rPr>
+        <w:t>p</w:t>
+      </w:r>
+      <w:r>
+        <w:rPr>
+          <w:rFonts w:cstheme="minorHAnsi"/>
+          <w:sz w:val="32"/>
+          <w:szCs w:val="32"/>
+        </w:rPr>
+        <w:t xml:space="preserve">olitischen </w:t>
+      </w:r>
+      <w:r>
+        <w:rPr>
+          <w:rFonts w:cstheme="minorHAnsi"/>
+          <w:sz w:val="32"/>
+          <w:szCs w:val="32"/>
+        </w:rPr>
+        <w:t>Erfolgen und Reformen</w:t>
+      </w:r>
+      <w:r>
+        <w:rPr>
+          <w:rFonts w:cstheme="minorHAnsi"/>
+          <w:sz w:val="32"/>
+          <w:szCs w:val="32"/>
+        </w:rPr>
+        <w:t>,</w:t>
+      </w:r>
+      <w:r>
+        <w:rPr>
+          <w:rFonts w:cstheme="minorHAnsi"/>
+          <w:sz w:val="32"/>
+          <w:szCs w:val="32"/>
+        </w:rPr>
+        <w:t xml:space="preserve"> die die DDR in den letzten 40 </w:t>
+      </w:r>
+      <w:r>
+        <w:rPr>
+          <w:rFonts w:cstheme="minorHAnsi"/>
+          <w:sz w:val="32"/>
+          <w:szCs w:val="32"/>
+        </w:rPr>
+        <w:t>Jahren</w:t>
+      </w:r>
+      <w:r>
+        <w:rPr>
+          <w:rFonts w:cstheme="minorHAnsi"/>
+          <w:sz w:val="32"/>
+          <w:szCs w:val="32"/>
+        </w:rPr>
+        <w:t xml:space="preserve"> erreicht ha</w:t>
+      </w:r>
+      <w:r>
+        <w:rPr>
+          <w:rFonts w:cstheme="minorHAnsi"/>
+          <w:sz w:val="32"/>
+          <w:szCs w:val="32"/>
+        </w:rPr>
+        <w:t>t</w:t>
+      </w:r>
+      <w:r>
+        <w:rPr>
+          <w:rFonts w:cstheme="minorHAnsi"/>
+          <w:sz w:val="32"/>
+          <w:szCs w:val="32"/>
+        </w:rPr>
+        <w:t>.</w:t>
       </w:r>
     </w:p>
     <w:p>
@@ -404,7 +700,15 @@
           <w:sz w:val="32"/>
           <w:szCs w:val="32"/>
         </w:rPr>
-        <w:t xml:space="preserve">Darraufhin stellt Herr Honecker den Westen als Neonazis dar und versucht die Jugenden der DDR </w:t>
+        <w:t>Daraufhin</w:t>
+      </w:r>
+      <w:r>
+        <w:rPr>
+          <w:rFonts w:cstheme="minorHAnsi"/>
+          <w:sz w:val="32"/>
+          <w:szCs w:val="32"/>
+        </w:rPr>
+        <w:t xml:space="preserve"> stellt Herr Honecker den Westen als Neonazis dar und versucht die Jugend der DDR </w:t>
       </w:r>
       <w:r>
         <w:rPr>
@@ -437,7 +741,87 @@
           <w:sz w:val="32"/>
           <w:szCs w:val="32"/>
         </w:rPr>
-        <w:t>Zu ende der Rede wird nochmal angewiesen das die BRD die Neonazis sind und das die DDR schlecht von dem Westen dargestellt wird.</w:t>
+        <w:t>Zu</w:t>
+      </w:r>
+      <w:r>
+        <w:rPr>
+          <w:rFonts w:cstheme="minorHAnsi"/>
+          <w:sz w:val="32"/>
+          <w:szCs w:val="32"/>
+        </w:rPr>
+        <w:t>m</w:t>
+      </w:r>
+      <w:r>
+        <w:rPr>
+          <w:rFonts w:cstheme="minorHAnsi"/>
+          <w:sz w:val="32"/>
+          <w:szCs w:val="32"/>
+        </w:rPr>
+        <w:t xml:space="preserve"> </w:t>
+      </w:r>
+      <w:r>
+        <w:rPr>
+          <w:rFonts w:cstheme="minorHAnsi"/>
+          <w:sz w:val="32"/>
+          <w:szCs w:val="32"/>
+        </w:rPr>
+        <w:t>E</w:t>
+      </w:r>
+      <w:r>
+        <w:rPr>
+          <w:rFonts w:cstheme="minorHAnsi"/>
+          <w:sz w:val="32"/>
+          <w:szCs w:val="32"/>
+        </w:rPr>
+        <w:t xml:space="preserve">nde der Rede wird nochmal </w:t>
+      </w:r>
+      <w:r>
+        <w:rPr>
+          <w:rFonts w:cstheme="minorHAnsi"/>
+          <w:sz w:val="32"/>
+          <w:szCs w:val="32"/>
+        </w:rPr>
+        <w:t>hingewi</w:t>
+      </w:r>
+      <w:r>
+        <w:rPr>
+          <w:rFonts w:cstheme="minorHAnsi"/>
+          <w:sz w:val="32"/>
+          <w:szCs w:val="32"/>
+        </w:rPr>
+        <w:t>e</w:t>
+      </w:r>
+      <w:r>
+        <w:rPr>
+          <w:rFonts w:cstheme="minorHAnsi"/>
+          <w:sz w:val="32"/>
+          <w:szCs w:val="32"/>
+        </w:rPr>
+        <w:t xml:space="preserve">sen, </w:t>
+      </w:r>
+      <w:r>
+        <w:rPr>
+          <w:rFonts w:cstheme="minorHAnsi"/>
+          <w:sz w:val="32"/>
+          <w:szCs w:val="32"/>
+        </w:rPr>
+        <w:t>das</w:t>
+      </w:r>
+      <w:r>
+        <w:rPr>
+          <w:rFonts w:cstheme="minorHAnsi"/>
+          <w:sz w:val="32"/>
+          <w:szCs w:val="32"/>
+        </w:rPr>
+        <w:t>s</w:t>
+      </w:r>
+      <w:r>
+        <w:rPr>
+          <w:rFonts w:cstheme="minorHAnsi"/>
+          <w:sz w:val="32"/>
+          <w:szCs w:val="32"/>
+        </w:rPr>
+        <w:t xml:space="preserve"> die BRD die Neonazis sind und das die DDR schlecht von dem Westen dargestellt wird.</w:t>
       </w:r>
     </w:p>
     <w:sectPr>
@@ -942,17 +1326,17 @@
     <w:lsdException w:name="Unresolved Mention" w:semiHidden="1" w:unhideWhenUsed="1"/>
     <w:lsdException w:name="Smart Link" w:semiHidden="1" w:unhideWhenUsed="1"/>
   </w:latentStyles>
-  <w:style w:type="paragraph" w:default="1" w:styleId="Normal">
+  <w:style w:type="paragraph" w:default="1" w:styleId="Standard">
     <w:name w:val="Normal"/>
     <w:qFormat/>
   </w:style>
-  <w:style w:type="character" w:default="1" w:styleId="DefaultParagraphFont">
+  <w:style w:type="character" w:default="1" w:styleId="Absatz-Standardschriftart">
     <w:name w:val="Default Paragraph Font"/>
     <w:uiPriority w:val="1"/>
     <w:semiHidden/>
     <w:unhideWhenUsed/>
   </w:style>
-  <w:style w:type="table" w:default="1" w:styleId="TableNormal">
+  <w:style w:type="table" w:default="1" w:styleId="NormaleTabelle">
     <w:name w:val="Normal Table"/>
     <w:uiPriority w:val="99"/>
     <w:semiHidden/>
@@ -967,15 +1351,15 @@
       </w:tblCellMar>
     </w:tblPr>
   </w:style>
-  <w:style w:type="numbering" w:default="1" w:styleId="NoList">
+  <w:style w:type="numbering" w:default="1" w:styleId="KeineListe">
     <w:name w:val="No List"/>
     <w:uiPriority w:val="99"/>
     <w:semiHidden/>
     <w:unhideWhenUsed/>
   </w:style>
-  <w:style w:type="paragraph" w:styleId="ListParagraph">
+  <w:style w:type="paragraph" w:styleId="Listenabsatz">
     <w:name w:val="List Paragraph"/>
-    <w:basedOn w:val="Normal"/>
+    <w:basedOn w:val="Standard"/>
     <w:uiPriority w:val="34"/>
     <w:qFormat/>
     <w:rsid w:val="00402D8D"/>

</xml_diff>